<commit_message>
update to newest version
</commit_message>
<xml_diff>
--- a/EDI_Publishing/Macrosystems_EDDIE_Module_8_DecisionSupport/Editable_versions_all_files/Pre_Class_Student_Handout.docx
+++ b/EDI_Publishing/Macrosystems_EDDIE_Module_8_DecisionSupport/Editable_versions_all_files/Pre_Class_Student_Handout.docx
@@ -1897,24 +1897,7 @@
       </w:r>
       <w:bookmarkEnd w:id="11"/>
       <w:r>
-        <w:t xml:space="preserve"> in the Shiny </w:t>
-      </w:r>
-      <w:commentRangeStart w:id="12"/>
-      <w:r>
-        <w:t>app</w:t>
-      </w:r>
-      <w:commentRangeEnd w:id="12"/>
-      <w:r>
-        <w:rPr>
-          <w:rStyle w:val="CommentReference"/>
-          <w:rFonts w:eastAsiaTheme="minorEastAsia" w:cstheme="minorBidi"/>
-          <w:b w:val="0"/>
-          <w:color w:val="auto"/>
-        </w:rPr>
-        <w:commentReference w:id="12"/>
-      </w:r>
-      <w:r>
-        <w:t>!</w:t>
+        <w:t xml:space="preserve"> in the Shiny app!</w:t>
       </w:r>
     </w:p>
     <w:p>
@@ -1923,10 +1906,10 @@
       </w:pPr>
     </w:p>
     <w:sectPr>
-      <w:footerReference w:type="even" r:id="rId14"/>
-      <w:footerReference w:type="default" r:id="rId15"/>
-      <w:headerReference w:type="first" r:id="rId16"/>
-      <w:footerReference w:type="first" r:id="rId17"/>
+      <w:footerReference w:type="even" r:id="rId10"/>
+      <w:footerReference w:type="default" r:id="rId11"/>
+      <w:headerReference w:type="first" r:id="rId12"/>
+      <w:footerReference w:type="first" r:id="rId13"/>
       <w:pgSz w:w="12240" w:h="15840"/>
       <w:pgMar w:top="1440" w:right="1080" w:bottom="1440" w:left="1080" w:header="720" w:footer="720" w:gutter="0"/>
       <w:cols w:space="720"/>
@@ -1935,48 +1918,6 @@
     </w:sectPr>
   </w:body>
 </w:document>
-</file>
-
-<file path=word/comments.xml><?xml version="1.0" encoding="utf-8"?>
-<w:comments xmlns:wpc="http://schemas.microsoft.com/office/word/2010/wordprocessingCanvas" xmlns:cx="http://schemas.microsoft.com/office/drawing/2014/chartex" xmlns:cx1="http://schemas.microsoft.com/office/drawing/2015/9/8/chartex" xmlns:cx2="http://schemas.microsoft.com/office/drawing/2015/10/21/chartex" xmlns:cx3="http://schemas.microsoft.com/office/drawing/2016/5/9/chartex" xmlns:cx4="http://schemas.microsoft.com/office/drawing/2016/5/10/chartex" xmlns:cx5="http://schemas.microsoft.com/office/drawing/2016/5/11/chartex" xmlns:cx6="http://schemas.microsoft.com/office/drawing/2016/5/12/chartex" xmlns:cx7="http://schemas.microsoft.com/office/drawing/2016/5/13/chartex" xmlns:cx8="http://schemas.microsoft.com/office/drawing/2016/5/14/chartex" xmlns:mc="http://schemas.openxmlformats.org/markup-compatibility/2006" xmlns:aink="http://schemas.microsoft.com/office/drawing/2016/ink" xmlns:am3d="http://schemas.microsoft.com/office/drawing/2017/model3d" xmlns:o="urn:schemas-microsoft-com:office:office" xmlns:oel="http://schemas.microsoft.com/office/2019/extlst" xmlns:r="http://schemas.openxmlformats.org/officeDocument/2006/relationships" xmlns:m="http://schemas.openxmlformats.org/officeDocument/2006/math" xmlns:v="urn:schemas-microsoft-com:vml" xmlns:wp14="http://schemas.microsoft.com/office/word/2010/wordprocessingDrawing" xmlns:wp="http://schemas.openxmlformats.org/drawingml/2006/wordprocessingDrawing" xmlns:w10="urn:schemas-microsoft-com:office:word" xmlns:w="http://schemas.openxmlformats.org/wordprocessingml/2006/main" xmlns:w14="http://schemas.microsoft.com/office/word/2010/wordml" xmlns:w15="http://schemas.microsoft.com/office/word/2012/wordml" xmlns:w16cex="http://schemas.microsoft.com/office/word/2018/wordml/cex" xmlns:w16cid="http://schemas.microsoft.com/office/word/2016/wordml/cid" xmlns:w16="http://schemas.microsoft.com/office/word/2018/wordml" xmlns:w16sdtdh="http://schemas.microsoft.com/office/word/2020/wordml/sdtdatahash" xmlns:w16se="http://schemas.microsoft.com/office/word/2015/wordml/symex" xmlns:wpg="http://schemas.microsoft.com/office/word/2010/wordprocessingGroup" xmlns:wpi="http://schemas.microsoft.com/office/word/2010/wordprocessingInk" xmlns:wne="http://schemas.microsoft.com/office/word/2006/wordml" xmlns:wps="http://schemas.microsoft.com/office/word/2010/wordprocessingShape" mc:Ignorable="w14 w15 w16se w16cid w16 w16cex w16sdtdh wp14">
-  <w:comment w:id="12" w:author="Cayelan C. Carey" w:date="2022-08-22T15:00:00Z" w:initials="CCC">
-    <w:p>
-      <w:pPr>
-        <w:pStyle w:val="CommentText"/>
-      </w:pPr>
-      <w:r>
-        <w:rPr>
-          <w:rStyle w:val="CommentReference"/>
-        </w:rPr>
-        <w:annotationRef/>
-      </w:r>
-      <w:r>
-        <w:t>To match Tadhg’s</w:t>
-      </w:r>
-      <w:r>
-        <w:t xml:space="preserve"> mod 5 transition</w:t>
-      </w:r>
-    </w:p>
-  </w:comment>
-</w:comments>
-</file>
-
-<file path=word/commentsExtended.xml><?xml version="1.0" encoding="utf-8"?>
-<w15:commentsEx xmlns:wpc="http://schemas.microsoft.com/office/word/2010/wordprocessingCanvas" xmlns:cx="http://schemas.microsoft.com/office/drawing/2014/chartex" xmlns:cx1="http://schemas.microsoft.com/office/drawing/2015/9/8/chartex" xmlns:cx2="http://schemas.microsoft.com/office/drawing/2015/10/21/chartex" xmlns:cx3="http://schemas.microsoft.com/office/drawing/2016/5/9/chartex" xmlns:cx4="http://schemas.microsoft.com/office/drawing/2016/5/10/chartex" xmlns:cx5="http://schemas.microsoft.com/office/drawing/2016/5/11/chartex" xmlns:cx6="http://schemas.microsoft.com/office/drawing/2016/5/12/chartex" xmlns:cx7="http://schemas.microsoft.com/office/drawing/2016/5/13/chartex" xmlns:cx8="http://schemas.microsoft.com/office/drawing/2016/5/14/chartex" xmlns:mc="http://schemas.openxmlformats.org/markup-compatibility/2006" xmlns:aink="http://schemas.microsoft.com/office/drawing/2016/ink" xmlns:am3d="http://schemas.microsoft.com/office/drawing/2017/model3d" xmlns:o="urn:schemas-microsoft-com:office:office" xmlns:oel="http://schemas.microsoft.com/office/2019/extlst" xmlns:r="http://schemas.openxmlformats.org/officeDocument/2006/relationships" xmlns:m="http://schemas.openxmlformats.org/officeDocument/2006/math" xmlns:v="urn:schemas-microsoft-com:vml" xmlns:wp14="http://schemas.microsoft.com/office/word/2010/wordprocessingDrawing" xmlns:wp="http://schemas.openxmlformats.org/drawingml/2006/wordprocessingDrawing" xmlns:w10="urn:schemas-microsoft-com:office:word" xmlns:w="http://schemas.openxmlformats.org/wordprocessingml/2006/main" xmlns:w14="http://schemas.microsoft.com/office/word/2010/wordml" xmlns:w15="http://schemas.microsoft.com/office/word/2012/wordml" xmlns:w16cex="http://schemas.microsoft.com/office/word/2018/wordml/cex" xmlns:w16cid="http://schemas.microsoft.com/office/word/2016/wordml/cid" xmlns:w16="http://schemas.microsoft.com/office/word/2018/wordml" xmlns:w16sdtdh="http://schemas.microsoft.com/office/word/2020/wordml/sdtdatahash" xmlns:w16se="http://schemas.microsoft.com/office/word/2015/wordml/symex" xmlns:wpg="http://schemas.microsoft.com/office/word/2010/wordprocessingGroup" xmlns:wpi="http://schemas.microsoft.com/office/word/2010/wordprocessingInk" xmlns:wne="http://schemas.microsoft.com/office/word/2006/wordml" xmlns:wps="http://schemas.microsoft.com/office/word/2010/wordprocessingShape" mc:Ignorable="w14 w15 w16se w16cid w16 w16cex w16sdtdh wp14">
-  <w15:commentEx w15:paraId="774479E6" w15:done="0"/>
-</w15:commentsEx>
-</file>
-
-<file path=word/commentsExtensible.xml><?xml version="1.0" encoding="utf-8"?>
-<w16cex:commentsExtensible xmlns:wpc="http://schemas.microsoft.com/office/word/2010/wordprocessingCanvas" xmlns:cx="http://schemas.microsoft.com/office/drawing/2014/chartex" xmlns:cx1="http://schemas.microsoft.com/office/drawing/2015/9/8/chartex" xmlns:cx2="http://schemas.microsoft.com/office/drawing/2015/10/21/chartex" xmlns:cx3="http://schemas.microsoft.com/office/drawing/2016/5/9/chartex" xmlns:cx4="http://schemas.microsoft.com/office/drawing/2016/5/10/chartex" xmlns:cx5="http://schemas.microsoft.com/office/drawing/2016/5/11/chartex" xmlns:cx6="http://schemas.microsoft.com/office/drawing/2016/5/12/chartex" xmlns:cx7="http://schemas.microsoft.com/office/drawing/2016/5/13/chartex" xmlns:cx8="http://schemas.microsoft.com/office/drawing/2016/5/14/chartex" xmlns:mc="http://schemas.openxmlformats.org/markup-compatibility/2006" xmlns:aink="http://schemas.microsoft.com/office/drawing/2016/ink" xmlns:am3d="http://schemas.microsoft.com/office/drawing/2017/model3d" xmlns:o="urn:schemas-microsoft-com:office:office" xmlns:oel="http://schemas.microsoft.com/office/2019/extlst" xmlns:r="http://schemas.openxmlformats.org/officeDocument/2006/relationships" xmlns:m="http://schemas.openxmlformats.org/officeDocument/2006/math" xmlns:v="urn:schemas-microsoft-com:vml" xmlns:wp14="http://schemas.microsoft.com/office/word/2010/wordprocessingDrawing" xmlns:wp="http://schemas.openxmlformats.org/drawingml/2006/wordprocessingDrawing" xmlns:w10="urn:schemas-microsoft-com:office:word" xmlns:w="http://schemas.openxmlformats.org/wordprocessingml/2006/main" xmlns:w14="http://schemas.microsoft.com/office/word/2010/wordml" xmlns:w15="http://schemas.microsoft.com/office/word/2012/wordml" xmlns:w16cex="http://schemas.microsoft.com/office/word/2018/wordml/cex" xmlns:w16cid="http://schemas.microsoft.com/office/word/2016/wordml/cid" xmlns:w16="http://schemas.microsoft.com/office/word/2018/wordml" xmlns:w16sdtdh="http://schemas.microsoft.com/office/word/2020/wordml/sdtdatahash" xmlns:w16se="http://schemas.microsoft.com/office/word/2015/wordml/symex" xmlns:wpg="http://schemas.microsoft.com/office/word/2010/wordprocessingGroup" xmlns:wpi="http://schemas.microsoft.com/office/word/2010/wordprocessingInk" xmlns:wne="http://schemas.microsoft.com/office/word/2006/wordml" xmlns:wps="http://schemas.microsoft.com/office/word/2010/wordprocessingShape" mc:Ignorable="w14 w15 w16se w16cid w16 w16cex w16sdtdh wp14">
-  <w16cex:commentExtensible w16cex:durableId="26AE1872" w16cex:dateUtc="2022-08-22T19:00:00Z"/>
-</w16cex:commentsExtensible>
-</file>
-
-<file path=word/commentsIds.xml><?xml version="1.0" encoding="utf-8"?>
-<w16cid:commentsIds xmlns:wpc="http://schemas.microsoft.com/office/word/2010/wordprocessingCanvas" xmlns:cx="http://schemas.microsoft.com/office/drawing/2014/chartex" xmlns:cx1="http://schemas.microsoft.com/office/drawing/2015/9/8/chartex" xmlns:cx2="http://schemas.microsoft.com/office/drawing/2015/10/21/chartex" xmlns:cx3="http://schemas.microsoft.com/office/drawing/2016/5/9/chartex" xmlns:cx4="http://schemas.microsoft.com/office/drawing/2016/5/10/chartex" xmlns:cx5="http://schemas.microsoft.com/office/drawing/2016/5/11/chartex" xmlns:cx6="http://schemas.microsoft.com/office/drawing/2016/5/12/chartex" xmlns:cx7="http://schemas.microsoft.com/office/drawing/2016/5/13/chartex" xmlns:cx8="http://schemas.microsoft.com/office/drawing/2016/5/14/chartex" xmlns:mc="http://schemas.openxmlformats.org/markup-compatibility/2006" xmlns:aink="http://schemas.microsoft.com/office/drawing/2016/ink" xmlns:am3d="http://schemas.microsoft.com/office/drawing/2017/model3d" xmlns:o="urn:schemas-microsoft-com:office:office" xmlns:oel="http://schemas.microsoft.com/office/2019/extlst" xmlns:r="http://schemas.openxmlformats.org/officeDocument/2006/relationships" xmlns:m="http://schemas.openxmlformats.org/officeDocument/2006/math" xmlns:v="urn:schemas-microsoft-com:vml" xmlns:wp14="http://schemas.microsoft.com/office/word/2010/wordprocessingDrawing" xmlns:wp="http://schemas.openxmlformats.org/drawingml/2006/wordprocessingDrawing" xmlns:w10="urn:schemas-microsoft-com:office:word" xmlns:w="http://schemas.openxmlformats.org/wordprocessingml/2006/main" xmlns:w14="http://schemas.microsoft.com/office/word/2010/wordml" xmlns:w15="http://schemas.microsoft.com/office/word/2012/wordml" xmlns:w16cex="http://schemas.microsoft.com/office/word/2018/wordml/cex" xmlns:w16cid="http://schemas.microsoft.com/office/word/2016/wordml/cid" xmlns:w16="http://schemas.microsoft.com/office/word/2018/wordml" xmlns:w16sdtdh="http://schemas.microsoft.com/office/word/2020/wordml/sdtdatahash" xmlns:w16se="http://schemas.microsoft.com/office/word/2015/wordml/symex" xmlns:wpg="http://schemas.microsoft.com/office/word/2010/wordprocessingGroup" xmlns:wpi="http://schemas.microsoft.com/office/word/2010/wordprocessingInk" xmlns:wne="http://schemas.microsoft.com/office/word/2006/wordml" xmlns:wps="http://schemas.microsoft.com/office/word/2010/wordprocessingShape" mc:Ignorable="w14 w15 w16se w16cid w16 w16cex w16sdtdh wp14">
-  <w16cid:commentId w16cid:paraId="774479E6" w16cid:durableId="26AE1872"/>
-</w16cid:commentsIds>
 </file>
 
 <file path=word/endnotes.xml><?xml version="1.0" encoding="utf-8"?>
@@ -2119,7 +2060,7 @@
         <w:szCs w:val="20"/>
       </w:rPr>
     </w:pPr>
-    <w:bookmarkStart w:id="13" w:name="_Hlk486577995"/>
+    <w:bookmarkStart w:id="12" w:name="_Hlk486577995"/>
   </w:p>
   <w:p>
     <w:pPr>
@@ -2326,7 +2267,7 @@
         <w:sz w:val="20"/>
         <w:szCs w:val="20"/>
       </w:rPr>
-      <w:t>22 August 2022</w:t>
+      <w:t>25 August 2022</w:t>
     </w:r>
     <w:r>
       <w:rPr>
@@ -2363,7 +2304,7 @@
       </w:rPr>
       <w:t>.</w:t>
     </w:r>
-    <w:bookmarkEnd w:id="13"/>
+    <w:bookmarkEnd w:id="12"/>
   </w:p>
 </w:ftr>
 </file>
@@ -6596,14 +6537,6 @@
   </w:num>
   <w:numIdMacAtCleanup w:val="8"/>
 </w:numbering>
-</file>
-
-<file path=word/people.xml><?xml version="1.0" encoding="utf-8"?>
-<w15:people xmlns:wpc="http://schemas.microsoft.com/office/word/2010/wordprocessingCanvas" xmlns:cx="http://schemas.microsoft.com/office/drawing/2014/chartex" xmlns:cx1="http://schemas.microsoft.com/office/drawing/2015/9/8/chartex" xmlns:cx2="http://schemas.microsoft.com/office/drawing/2015/10/21/chartex" xmlns:cx3="http://schemas.microsoft.com/office/drawing/2016/5/9/chartex" xmlns:cx4="http://schemas.microsoft.com/office/drawing/2016/5/10/chartex" xmlns:cx5="http://schemas.microsoft.com/office/drawing/2016/5/11/chartex" xmlns:cx6="http://schemas.microsoft.com/office/drawing/2016/5/12/chartex" xmlns:cx7="http://schemas.microsoft.com/office/drawing/2016/5/13/chartex" xmlns:cx8="http://schemas.microsoft.com/office/drawing/2016/5/14/chartex" xmlns:mc="http://schemas.openxmlformats.org/markup-compatibility/2006" xmlns:aink="http://schemas.microsoft.com/office/drawing/2016/ink" xmlns:am3d="http://schemas.microsoft.com/office/drawing/2017/model3d" xmlns:o="urn:schemas-microsoft-com:office:office" xmlns:oel="http://schemas.microsoft.com/office/2019/extlst" xmlns:r="http://schemas.openxmlformats.org/officeDocument/2006/relationships" xmlns:m="http://schemas.openxmlformats.org/officeDocument/2006/math" xmlns:v="urn:schemas-microsoft-com:vml" xmlns:wp14="http://schemas.microsoft.com/office/word/2010/wordprocessingDrawing" xmlns:wp="http://schemas.openxmlformats.org/drawingml/2006/wordprocessingDrawing" xmlns:w10="urn:schemas-microsoft-com:office:word" xmlns:w="http://schemas.openxmlformats.org/wordprocessingml/2006/main" xmlns:w14="http://schemas.microsoft.com/office/word/2010/wordml" xmlns:w15="http://schemas.microsoft.com/office/word/2012/wordml" xmlns:w16cex="http://schemas.microsoft.com/office/word/2018/wordml/cex" xmlns:w16cid="http://schemas.microsoft.com/office/word/2016/wordml/cid" xmlns:w16="http://schemas.microsoft.com/office/word/2018/wordml" xmlns:w16sdtdh="http://schemas.microsoft.com/office/word/2020/wordml/sdtdatahash" xmlns:w16se="http://schemas.microsoft.com/office/word/2015/wordml/symex" xmlns:wpg="http://schemas.microsoft.com/office/word/2010/wordprocessingGroup" xmlns:wpi="http://schemas.microsoft.com/office/word/2010/wordprocessingInk" xmlns:wne="http://schemas.microsoft.com/office/word/2006/wordml" xmlns:wps="http://schemas.microsoft.com/office/word/2010/wordprocessingShape" mc:Ignorable="w14 w15 w16se w16cid w16 w16cex w16sdtdh wp14">
-  <w15:person w15:author="Cayelan C. Carey">
-    <w15:presenceInfo w15:providerId="None" w15:userId="Cayelan C. Carey"/>
-  </w15:person>
-</w15:people>
 </file>
 
 <file path=word/styles.xml><?xml version="1.0" encoding="utf-8"?>

</xml_diff>